<commit_message>
added Cell editing (row editing can be found in page Construction)
</commit_message>
<xml_diff>
--- a/טבלה גנרית צוות מאה.docx
+++ b/טבלה גנרית צוות מאה.docx
@@ -1,6 +1,6 @@
 
 <file path=word/document.xml><?xml version="1.0" encoding="utf-8"?>
-<w:document xmlns:wpc="http://schemas.microsoft.com/office/word/2010/wordprocessingCanvas" xmlns:cx="http://schemas.microsoft.com/office/drawing/2014/chartex" xmlns:cx1="http://schemas.microsoft.com/office/drawing/2015/9/8/chartex" xmlns:cx2="http://schemas.microsoft.com/office/drawing/2015/10/21/chartex" xmlns:cx3="http://schemas.microsoft.com/office/drawing/2016/5/9/chartex" xmlns:cx4="http://schemas.microsoft.com/office/drawing/2016/5/10/chartex" xmlns:cx5="http://schemas.microsoft.com/office/drawing/2016/5/11/chartex" xmlns:cx6="http://schemas.microsoft.com/office/drawing/2016/5/12/chartex" xmlns:cx7="http://schemas.microsoft.com/office/drawing/2016/5/13/chartex" xmlns:cx8="http://schemas.microsoft.com/office/drawing/2016/5/14/chartex" xmlns:mc="http://schemas.openxmlformats.org/markup-compatibility/2006" xmlns:aink="http://schemas.microsoft.com/office/drawing/2016/ink" xmlns:am3d="http://schemas.microsoft.com/office/drawing/2017/model3d" xmlns:o="urn:schemas-microsoft-com:office:office" xmlns:oel="http://schemas.microsoft.com/office/2019/extlst" xmlns:r="http://schemas.openxmlformats.org/officeDocument/2006/relationships" xmlns:m="http://schemas.openxmlformats.org/officeDocument/2006/math" xmlns:v="urn:schemas-microsoft-com:vml" xmlns:wp14="http://schemas.microsoft.com/office/word/2010/wordprocessingDrawing" xmlns:wp="http://schemas.openxmlformats.org/drawingml/2006/wordprocessingDrawing" xmlns:w10="urn:schemas-microsoft-com:office:word" xmlns:w="http://schemas.openxmlformats.org/wordprocessingml/2006/main" xmlns:w14="http://schemas.microsoft.com/office/word/2010/wordml" xmlns:w15="http://schemas.microsoft.com/office/word/2012/wordml" xmlns:w16cex="http://schemas.microsoft.com/office/word/2018/wordml/cex" xmlns:w16cid="http://schemas.microsoft.com/office/word/2016/wordml/cid" xmlns:w16="http://schemas.microsoft.com/office/word/2018/wordml" xmlns:w16sdtdh="http://schemas.microsoft.com/office/word/2020/wordml/sdtdatahash" xmlns:w16se="http://schemas.microsoft.com/office/word/2015/wordml/symex" xmlns:wpg="http://schemas.microsoft.com/office/word/2010/wordprocessingGroup" xmlns:wpi="http://schemas.microsoft.com/office/word/2010/wordprocessingInk" xmlns:wne="http://schemas.microsoft.com/office/word/2006/wordml" xmlns:wps="http://schemas.microsoft.com/office/word/2010/wordprocessingShape" mc:Ignorable="w14 w15 w16se w16cid w16 w16cex w16sdtdh wp14">
+<w:document xmlns:wpc="http://schemas.microsoft.com/office/word/2010/wordprocessingCanvas" xmlns:cx="http://schemas.microsoft.com/office/drawing/2014/chartex" xmlns:cx1="http://schemas.microsoft.com/office/drawing/2015/9/8/chartex" xmlns:cx2="http://schemas.microsoft.com/office/drawing/2015/10/21/chartex" xmlns:cx3="http://schemas.microsoft.com/office/drawing/2016/5/9/chartex" xmlns:cx4="http://schemas.microsoft.com/office/drawing/2016/5/10/chartex" xmlns:cx5="http://schemas.microsoft.com/office/drawing/2016/5/11/chartex" xmlns:cx6="http://schemas.microsoft.com/office/drawing/2016/5/12/chartex" xmlns:cx7="http://schemas.microsoft.com/office/drawing/2016/5/13/chartex" xmlns:cx8="http://schemas.microsoft.com/office/drawing/2016/5/14/chartex" xmlns:mc="http://schemas.openxmlformats.org/markup-compatibility/2006" xmlns:aink="http://schemas.microsoft.com/office/drawing/2016/ink" xmlns:am3d="http://schemas.microsoft.com/office/drawing/2017/model3d" xmlns:o="urn:schemas-microsoft-com:office:office" xmlns:oel="http://schemas.microsoft.com/office/2019/extlst" xmlns:r="http://schemas.openxmlformats.org/officeDocument/2006/relationships" xmlns:m="http://schemas.openxmlformats.org/officeDocument/2006/math" xmlns:v="urn:schemas-microsoft-com:vml" xmlns:wp14="http://schemas.microsoft.com/office/word/2010/wordprocessingDrawing" xmlns:wp="http://schemas.openxmlformats.org/drawingml/2006/wordprocessingDrawing" xmlns:w10="urn:schemas-microsoft-com:office:word" xmlns:w="http://schemas.openxmlformats.org/wordprocessingml/2006/main" xmlns:w14="http://schemas.microsoft.com/office/word/2010/wordml" xmlns:w15="http://schemas.microsoft.com/office/word/2012/wordml" xmlns:w16cex="http://schemas.microsoft.com/office/word/2018/wordml/cex" xmlns:w16cid="http://schemas.microsoft.com/office/word/2016/wordml/cid" xmlns:w16="http://schemas.microsoft.com/office/word/2018/wordml" xmlns:w16du="http://schemas.microsoft.com/office/word/2023/wordml/word16du" xmlns:w16sdtdh="http://schemas.microsoft.com/office/word/2020/wordml/sdtdatahash" xmlns:w16se="http://schemas.microsoft.com/office/word/2015/wordml/symex" xmlns:wpg="http://schemas.microsoft.com/office/word/2010/wordprocessingGroup" xmlns:wpi="http://schemas.microsoft.com/office/word/2010/wordprocessingInk" xmlns:wne="http://schemas.microsoft.com/office/word/2006/wordml" xmlns:wps="http://schemas.microsoft.com/office/word/2010/wordprocessingShape" mc:Ignorable="w14 w15 w16se w16cid w16 w16cex w16sdtdh w16du wp14">
   <w:body>
     <w:p>
       <w:pPr>
@@ -37,11 +37,9 @@
         </w:rPr>
         <w:t>הטבלה תשמש כטבלה מודולרית המאפשרת פונקציות נוספות למשתמשים מעבר לטבלה הבסיסית שכרגע בשימוש כל כלל המערכות ב</w:t>
       </w:r>
-      <w:proofErr w:type="spellStart"/>
       <w:r>
         <w:t>mui</w:t>
       </w:r>
-      <w:proofErr w:type="spellEnd"/>
       <w:r>
         <w:rPr>
           <w:rFonts w:hint="cs"/>
@@ -56,13 +54,8 @@
         </w:rPr>
         <w:t xml:space="preserve">ההשראה היא על בסיס היכולות של </w:t>
       </w:r>
-      <w:proofErr w:type="spellStart"/>
-      <w:r>
-        <w:t>mui</w:t>
-      </w:r>
-      <w:proofErr w:type="spellEnd"/>
-      <w:r>
-        <w:t xml:space="preserve"> x</w:t>
+      <w:r>
+        <w:t>mui x</w:t>
       </w:r>
       <w:r>
         <w:rPr>
@@ -88,7 +81,7 @@
     </w:p>
     <w:p>
       <w:pPr>
-        <w:pStyle w:val="ListParagraph"/>
+        <w:pStyle w:val="a3"/>
         <w:numPr>
           <w:ilvl w:val="0"/>
           <w:numId w:val="1"/>
@@ -126,14 +119,12 @@
         </w:rPr>
         <w:t xml:space="preserve"> טבלה בסיסית בלבד, על בסיס </w:t>
       </w:r>
-      <w:proofErr w:type="spellStart"/>
       <w:r>
         <w:rPr>
           <w:highlight w:val="yellow"/>
         </w:rPr>
         <w:t>ui</w:t>
       </w:r>
-      <w:proofErr w:type="spellEnd"/>
       <w:r>
         <w:rPr>
           <w:rFonts w:hint="cs"/>
@@ -142,14 +133,12 @@
         </w:rPr>
         <w:t xml:space="preserve"> של הטבלה של </w:t>
       </w:r>
-      <w:proofErr w:type="spellStart"/>
       <w:r>
         <w:rPr>
           <w:highlight w:val="yellow"/>
         </w:rPr>
         <w:t>mui</w:t>
       </w:r>
-      <w:proofErr w:type="spellEnd"/>
       <w:r>
         <w:rPr>
           <w:rFonts w:hint="cs"/>
@@ -198,34 +187,27 @@
     </w:p>
     <w:p>
       <w:pPr>
-        <w:pStyle w:val="ListParagraph"/>
+        <w:pStyle w:val="a3"/>
         <w:numPr>
           <w:ilvl w:val="0"/>
           <w:numId w:val="1"/>
         </w:numPr>
+        <w:rPr>
+          <w:highlight w:val="yellow"/>
+        </w:rPr>
       </w:pPr>
       <w:hyperlink r:id="rId5" w:anchor="resizing" w:history="1">
         <w:r>
           <w:rPr>
             <w:rStyle w:val="Hyperlink"/>
+            <w:highlight w:val="yellow"/>
           </w:rPr>
-          <w:t>Colu</w:t>
-        </w:r>
-        <w:r>
-          <w:rPr>
-            <w:rStyle w:val="Hyperlink"/>
-          </w:rPr>
-          <w:t>m</w:t>
-        </w:r>
-        <w:r>
-          <w:rPr>
-            <w:rStyle w:val="Hyperlink"/>
-          </w:rPr>
-          <w:t>n resizing</w:t>
+          <w:t>Column resizing</w:t>
         </w:r>
       </w:hyperlink>
       <w:r>
         <w:rPr>
+          <w:highlight w:val="yellow"/>
           <w:rtl/>
         </w:rPr>
         <w:t xml:space="preserve"> </w:t>
@@ -233,7 +215,7 @@
     </w:p>
     <w:p>
       <w:pPr>
-        <w:pStyle w:val="ListParagraph"/>
+        <w:pStyle w:val="a3"/>
         <w:numPr>
           <w:ilvl w:val="0"/>
           <w:numId w:val="1"/>
@@ -248,21 +230,7 @@
             <w:rStyle w:val="Hyperlink"/>
             <w:highlight w:val="yellow"/>
           </w:rPr>
-          <w:t>Row gr</w:t>
-        </w:r>
-        <w:r>
-          <w:rPr>
-            <w:rStyle w:val="Hyperlink"/>
-            <w:highlight w:val="yellow"/>
-          </w:rPr>
-          <w:t>o</w:t>
-        </w:r>
-        <w:r>
-          <w:rPr>
-            <w:rStyle w:val="Hyperlink"/>
-            <w:highlight w:val="yellow"/>
-          </w:rPr>
-          <w:t>uping</w:t>
+          <w:t>Row grouping</w:t>
         </w:r>
       </w:hyperlink>
       <w:r>
@@ -275,7 +243,7 @@
     </w:p>
     <w:p>
       <w:pPr>
-        <w:pStyle w:val="ListParagraph"/>
+        <w:pStyle w:val="a3"/>
         <w:numPr>
           <w:ilvl w:val="0"/>
           <w:numId w:val="1"/>
@@ -296,7 +264,7 @@
     </w:p>
     <w:p>
       <w:pPr>
-        <w:pStyle w:val="ListParagraph"/>
+        <w:pStyle w:val="a3"/>
         <w:numPr>
           <w:ilvl w:val="0"/>
           <w:numId w:val="1"/>
@@ -311,77 +279,147 @@
             <w:rStyle w:val="Hyperlink"/>
             <w:highlight w:val="yellow"/>
           </w:rPr>
-          <w:t>Column p</w:t>
+          <w:t>Column pinning</w:t>
+        </w:r>
+      </w:hyperlink>
+    </w:p>
+    <w:p>
+      <w:pPr>
+        <w:pStyle w:val="a3"/>
+        <w:numPr>
+          <w:ilvl w:val="0"/>
+          <w:numId w:val="1"/>
+        </w:numPr>
+      </w:pPr>
+      <w:hyperlink r:id="rId9" w:history="1">
+        <w:r>
+          <w:rPr>
+            <w:rStyle w:val="Hyperlink"/>
+          </w:rPr>
+          <w:t>Sor</w:t>
+        </w:r>
+        <w:r>
+          <w:rPr>
+            <w:rStyle w:val="Hyperlink"/>
+          </w:rPr>
+          <w:t>t</w:t>
+        </w:r>
+        <w:r>
+          <w:rPr>
+            <w:rStyle w:val="Hyperlink"/>
+          </w:rPr>
+          <w:t>ing</w:t>
+        </w:r>
+      </w:hyperlink>
+      <w:r>
+        <w:rPr>
+          <w:rtl/>
+        </w:rPr>
+        <w:t> </w:t>
+      </w:r>
+      <w:r>
+        <w:t xml:space="preserve"> </w:t>
+      </w:r>
+      <w:hyperlink r:id="rId10" w:anchor="multi-sorting" w:history="1">
+        <w:r>
+          <w:rPr>
+            <w:rStyle w:val="Hyperlink"/>
+          </w:rPr>
+          <w:t>mult</w:t>
+        </w:r>
+        <w:r>
+          <w:rPr>
+            <w:rStyle w:val="Hyperlink"/>
+          </w:rPr>
+          <w:t>i</w:t>
+        </w:r>
+        <w:r>
+          <w:rPr>
+            <w:rStyle w:val="Hyperlink"/>
+          </w:rPr>
+          <w:t>-sorting</w:t>
+        </w:r>
+      </w:hyperlink>
+      <w:r>
+        <w:t>&amp;</w:t>
+      </w:r>
+      <w:r>
+        <w:rPr>
+          <w:rFonts w:hint="cs"/>
+          <w:rtl/>
+        </w:rPr>
+        <w:t xml:space="preserve">&amp; </w:t>
+      </w:r>
+      <w:r>
+        <w:rPr>
+          <w:highlight w:val="yellow"/>
+        </w:rPr>
+        <w:t>filtering</w:t>
+      </w:r>
+    </w:p>
+    <w:p>
+      <w:pPr>
+        <w:pStyle w:val="a3"/>
+        <w:numPr>
+          <w:ilvl w:val="0"/>
+          <w:numId w:val="1"/>
+        </w:numPr>
+        <w:rPr>
+          <w:rStyle w:val="Hyperlink"/>
+          <w:color w:val="auto"/>
+          <w:u w:val="none"/>
+        </w:rPr>
+      </w:pPr>
+      <w:hyperlink r:id="rId11" w:history="1">
+        <w:r>
+          <w:rPr>
+            <w:rStyle w:val="Hyperlink"/>
+          </w:rPr>
+          <w:t xml:space="preserve">Row &amp; </w:t>
         </w:r>
         <w:r>
           <w:rPr>
             <w:rStyle w:val="Hyperlink"/>
             <w:highlight w:val="yellow"/>
           </w:rPr>
-          <w:t>i</w:t>
+          <w:t>Cell editin</w:t>
         </w:r>
         <w:r>
           <w:rPr>
             <w:rStyle w:val="Hyperlink"/>
             <w:highlight w:val="yellow"/>
           </w:rPr>
-          <w:t>nning</w:t>
+          <w:t>g</w:t>
         </w:r>
       </w:hyperlink>
     </w:p>
     <w:p>
       <w:pPr>
-        <w:pStyle w:val="ListParagraph"/>
+        <w:pStyle w:val="a3"/>
         <w:numPr>
           <w:ilvl w:val="0"/>
           <w:numId w:val="1"/>
         </w:numPr>
-      </w:pPr>
-      <w:hyperlink r:id="rId9" w:history="1">
-        <w:r>
-          <w:rPr>
-            <w:rStyle w:val="Hyperlink"/>
-          </w:rPr>
-          <w:t>Sorting</w:t>
-        </w:r>
-      </w:hyperlink>
-      <w:r>
-        <w:rPr>
-          <w:rtl/>
-        </w:rPr>
-        <w:t> </w:t>
-      </w:r>
-      <w:r>
-        <w:t xml:space="preserve"> </w:t>
-      </w:r>
-      <w:hyperlink r:id="rId10" w:anchor="multi-sorting" w:history="1">
-        <w:r>
-          <w:rPr>
-            <w:rStyle w:val="Hyperlink"/>
-          </w:rPr>
-          <w:t>multi-sorting</w:t>
-        </w:r>
-      </w:hyperlink>
-      <w:r>
-        <w:t>&amp;</w:t>
-      </w:r>
-      <w:r>
-        <w:rPr>
-          <w:rFonts w:hint="cs"/>
-          <w:rtl/>
-        </w:rPr>
-        <w:t xml:space="preserve">&amp; </w:t>
-      </w:r>
-      <w:r>
-        <w:rPr>
-          <w:highlight w:val="yellow"/>
-        </w:rPr>
-        <w:t>filtering</w:t>
-      </w:r>
-    </w:p>
-    <w:p>
-      <w:pPr>
-        <w:pStyle w:val="ListParagraph"/>
+        <w:rPr>
+          <w:rStyle w:val="Hyperlink"/>
+          <w:color w:val="auto"/>
+          <w:u w:val="none"/>
+        </w:rPr>
+      </w:pPr>
+      <w:r>
+        <w:rPr>
+          <w:rStyle w:val="Hyperlink"/>
+          <w:rFonts w:hint="cs"/>
+          <w:color w:val="auto"/>
+          <w:u w:val="none"/>
+          <w:rtl/>
+        </w:rPr>
+        <w:t>להפוך מידע נכנס לפורמט של טבלה</w:t>
+      </w:r>
+    </w:p>
+    <w:p>
+      <w:pPr>
+        <w:pStyle w:val="a3"/>
         <w:numPr>
           <w:ilvl w:val="0"/>
           <w:numId w:val="1"/>
@@ -392,14 +430,16 @@
           <w:u w:val="none"/>
         </w:rPr>
       </w:pPr>
-      <w:hyperlink r:id="rId11" w:history="1">
-        <w:r>
-          <w:rPr>
-            <w:rStyle w:val="Hyperlink"/>
-          </w:rPr>
-          <w:t>Row &amp; Cell editing</w:t>
-        </w:r>
-      </w:hyperlink>
+      <w:r>
+        <w:rPr>
+          <w:rStyle w:val="Hyperlink"/>
+          <w:rFonts w:hint="cs"/>
+          <w:color w:val="auto"/>
+          <w:u w:val="none"/>
+          <w:rtl/>
+        </w:rPr>
+        <w:t>לחלק לפונקציות נפרדות פעולות</w:t>
+      </w:r>
     </w:p>
     <w:p>
       <w:pPr>
@@ -428,39 +468,7 @@
           <w:rFonts w:hint="cs"/>
           <w:rtl/>
         </w:rPr>
-        <w:t xml:space="preserve"> של </w:t>
-      </w:r>
-      <w:proofErr w:type="spellStart"/>
-      <w:r>
-        <w:rPr>
-          <w:rFonts w:hint="cs"/>
-          <w:rtl/>
-        </w:rPr>
-        <w:t>מקטים</w:t>
-      </w:r>
-      <w:proofErr w:type="spellEnd"/>
-      <w:r>
-        <w:rPr>
-          <w:rFonts w:hint="cs"/>
-          <w:rtl/>
-        </w:rPr>
-        <w:t xml:space="preserve"> או אלמנטים </w:t>
-      </w:r>
-      <w:proofErr w:type="spellStart"/>
-      <w:r>
-        <w:rPr>
-          <w:rFonts w:hint="cs"/>
-          <w:rtl/>
-        </w:rPr>
-        <w:t>זהיים</w:t>
-      </w:r>
-      <w:proofErr w:type="spellEnd"/>
-      <w:r>
-        <w:rPr>
-          <w:rFonts w:hint="cs"/>
-          <w:rtl/>
-        </w:rPr>
-        <w:t xml:space="preserve"> או את האפשרות הזאת</w:t>
+        <w:t xml:space="preserve"> של מקטים או אלמנטים זהיים או את האפשרות הזאת</w:t>
       </w:r>
     </w:p>
     <w:p>
@@ -475,32 +483,15 @@
       <w:pPr>
         <w:ind w:left="360"/>
         <w:rPr>
-          <w:rFonts w:hint="cs"/>
-          <w:rtl/>
-        </w:rPr>
-      </w:pPr>
-      <w:r>
-        <w:rPr>
-          <w:rFonts w:hint="cs"/>
-          <w:rtl/>
-        </w:rPr>
-        <w:t xml:space="preserve">להכניס את כל </w:t>
-      </w:r>
-      <w:proofErr w:type="spellStart"/>
-      <w:r>
-        <w:rPr>
-          <w:rFonts w:hint="cs"/>
-          <w:rtl/>
-        </w:rPr>
-        <w:t>הפונקיות</w:t>
-      </w:r>
-      <w:proofErr w:type="spellEnd"/>
-      <w:r>
-        <w:rPr>
-          <w:rFonts w:hint="cs"/>
-          <w:rtl/>
-        </w:rPr>
-        <w:t xml:space="preserve"> של סינון לתוך שלוש נקודת שיפעיל </w:t>
+          <w:rtl/>
+        </w:rPr>
+      </w:pPr>
+      <w:r>
+        <w:rPr>
+          <w:rFonts w:hint="cs"/>
+          <w:rtl/>
+        </w:rPr>
+        <w:t xml:space="preserve">להכניס את כל הפונקיות של סינון לתוך שלוש נקודת שיפעיל </w:t>
       </w:r>
       <w:r>
         <w:t>menu</w:t>
@@ -529,7 +520,7 @@
 </file>
 
 <file path=word/numbering.xml><?xml version="1.0" encoding="utf-8"?>
-<w:numbering xmlns:wpc="http://schemas.microsoft.com/office/word/2010/wordprocessingCanvas" xmlns:cx="http://schemas.microsoft.com/office/drawing/2014/chartex" xmlns:cx1="http://schemas.microsoft.com/office/drawing/2015/9/8/chartex" xmlns:cx2="http://schemas.microsoft.com/office/drawing/2015/10/21/chartex" xmlns:cx3="http://schemas.microsoft.com/office/drawing/2016/5/9/chartex" xmlns:cx4="http://schemas.microsoft.com/office/drawing/2016/5/10/chartex" xmlns:cx5="http://schemas.microsoft.com/office/drawing/2016/5/11/chartex" xmlns:cx6="http://schemas.microsoft.com/office/drawing/2016/5/12/chartex" xmlns:cx7="http://schemas.microsoft.com/office/drawing/2016/5/13/chartex" xmlns:cx8="http://schemas.microsoft.com/office/drawing/2016/5/14/chartex" xmlns:mc="http://schemas.openxmlformats.org/markup-compatibility/2006" xmlns:aink="http://schemas.microsoft.com/office/drawing/2016/ink" xmlns:am3d="http://schemas.microsoft.com/office/drawing/2017/model3d" xmlns:o="urn:schemas-microsoft-com:office:office" xmlns:oel="http://schemas.microsoft.com/office/2019/extlst" xmlns:r="http://schemas.openxmlformats.org/officeDocument/2006/relationships" xmlns:m="http://schemas.openxmlformats.org/officeDocument/2006/math" xmlns:v="urn:schemas-microsoft-com:vml" xmlns:wp14="http://schemas.microsoft.com/office/word/2010/wordprocessingDrawing" xmlns:wp="http://schemas.openxmlformats.org/drawingml/2006/wordprocessingDrawing" xmlns:w10="urn:schemas-microsoft-com:office:word" xmlns:w="http://schemas.openxmlformats.org/wordprocessingml/2006/main" xmlns:w14="http://schemas.microsoft.com/office/word/2010/wordml" xmlns:w15="http://schemas.microsoft.com/office/word/2012/wordml" xmlns:w16cex="http://schemas.microsoft.com/office/word/2018/wordml/cex" xmlns:w16cid="http://schemas.microsoft.com/office/word/2016/wordml/cid" xmlns:w16="http://schemas.microsoft.com/office/word/2018/wordml" xmlns:w16sdtdh="http://schemas.microsoft.com/office/word/2020/wordml/sdtdatahash" xmlns:w16se="http://schemas.microsoft.com/office/word/2015/wordml/symex" xmlns:wpg="http://schemas.microsoft.com/office/word/2010/wordprocessingGroup" xmlns:wpi="http://schemas.microsoft.com/office/word/2010/wordprocessingInk" xmlns:wne="http://schemas.microsoft.com/office/word/2006/wordml" xmlns:wps="http://schemas.microsoft.com/office/word/2010/wordprocessingShape" mc:Ignorable="w14 w15 w16se w16cid w16 w16cex w16sdtdh wp14">
+<w:numbering xmlns:wpc="http://schemas.microsoft.com/office/word/2010/wordprocessingCanvas" xmlns:cx="http://schemas.microsoft.com/office/drawing/2014/chartex" xmlns:cx1="http://schemas.microsoft.com/office/drawing/2015/9/8/chartex" xmlns:cx2="http://schemas.microsoft.com/office/drawing/2015/10/21/chartex" xmlns:cx3="http://schemas.microsoft.com/office/drawing/2016/5/9/chartex" xmlns:cx4="http://schemas.microsoft.com/office/drawing/2016/5/10/chartex" xmlns:cx5="http://schemas.microsoft.com/office/drawing/2016/5/11/chartex" xmlns:cx6="http://schemas.microsoft.com/office/drawing/2016/5/12/chartex" xmlns:cx7="http://schemas.microsoft.com/office/drawing/2016/5/13/chartex" xmlns:cx8="http://schemas.microsoft.com/office/drawing/2016/5/14/chartex" xmlns:mc="http://schemas.openxmlformats.org/markup-compatibility/2006" xmlns:aink="http://schemas.microsoft.com/office/drawing/2016/ink" xmlns:am3d="http://schemas.microsoft.com/office/drawing/2017/model3d" xmlns:o="urn:schemas-microsoft-com:office:office" xmlns:oel="http://schemas.microsoft.com/office/2019/extlst" xmlns:r="http://schemas.openxmlformats.org/officeDocument/2006/relationships" xmlns:m="http://schemas.openxmlformats.org/officeDocument/2006/math" xmlns:v="urn:schemas-microsoft-com:vml" xmlns:wp14="http://schemas.microsoft.com/office/word/2010/wordprocessingDrawing" xmlns:wp="http://schemas.openxmlformats.org/drawingml/2006/wordprocessingDrawing" xmlns:w10="urn:schemas-microsoft-com:office:word" xmlns:w="http://schemas.openxmlformats.org/wordprocessingml/2006/main" xmlns:w14="http://schemas.microsoft.com/office/word/2010/wordml" xmlns:w15="http://schemas.microsoft.com/office/word/2012/wordml" xmlns:w16cex="http://schemas.microsoft.com/office/word/2018/wordml/cex" xmlns:w16cid="http://schemas.microsoft.com/office/word/2016/wordml/cid" xmlns:w16="http://schemas.microsoft.com/office/word/2018/wordml" xmlns:w16du="http://schemas.microsoft.com/office/word/2023/wordml/word16du" xmlns:w16sdtdh="http://schemas.microsoft.com/office/word/2020/wordml/sdtdatahash" xmlns:w16se="http://schemas.microsoft.com/office/word/2015/wordml/symex" xmlns:wpg="http://schemas.microsoft.com/office/word/2010/wordprocessingGroup" xmlns:wpi="http://schemas.microsoft.com/office/word/2010/wordprocessingInk" xmlns:wne="http://schemas.microsoft.com/office/word/2006/wordml" xmlns:wps="http://schemas.microsoft.com/office/word/2010/wordprocessingShape" mc:Ignorable="w14 w15 w16se w16cid w16 w16cex w16sdtdh w16du wp14">
   <w:abstractNum w:abstractNumId="0" w15:restartNumberingAfterBreak="0">
     <w:nsid w:val="1C5A5B11"/>
     <w:multiLevelType w:val="hybridMultilevel"/>
@@ -626,7 +617,7 @@
 </file>
 
 <file path=word/styles.xml><?xml version="1.0" encoding="utf-8"?>
-<w:styles xmlns:mc="http://schemas.openxmlformats.org/markup-compatibility/2006" xmlns:r="http://schemas.openxmlformats.org/officeDocument/2006/relationships" xmlns:w="http://schemas.openxmlformats.org/wordprocessingml/2006/main" xmlns:w14="http://schemas.microsoft.com/office/word/2010/wordml" xmlns:w15="http://schemas.microsoft.com/office/word/2012/wordml" xmlns:w16cex="http://schemas.microsoft.com/office/word/2018/wordml/cex" xmlns:w16cid="http://schemas.microsoft.com/office/word/2016/wordml/cid" xmlns:w16="http://schemas.microsoft.com/office/word/2018/wordml" xmlns:w16sdtdh="http://schemas.microsoft.com/office/word/2020/wordml/sdtdatahash" xmlns:w16se="http://schemas.microsoft.com/office/word/2015/wordml/symex" mc:Ignorable="w14 w15 w16se w16cid w16 w16cex w16sdtdh">
+<w:styles xmlns:mc="http://schemas.openxmlformats.org/markup-compatibility/2006" xmlns:r="http://schemas.openxmlformats.org/officeDocument/2006/relationships" xmlns:w="http://schemas.openxmlformats.org/wordprocessingml/2006/main" xmlns:w14="http://schemas.microsoft.com/office/word/2010/wordml" xmlns:w15="http://schemas.microsoft.com/office/word/2012/wordml" xmlns:w16cex="http://schemas.microsoft.com/office/word/2018/wordml/cex" xmlns:w16cid="http://schemas.microsoft.com/office/word/2016/wordml/cid" xmlns:w16="http://schemas.microsoft.com/office/word/2018/wordml" xmlns:w16du="http://schemas.microsoft.com/office/word/2023/wordml/word16du" xmlns:w16sdtdh="http://schemas.microsoft.com/office/word/2020/wordml/sdtdatahash" xmlns:w16se="http://schemas.microsoft.com/office/word/2015/wordml/symex" mc:Ignorable="w14 w15 w16se w16cid w16 w16cex w16sdtdh w16du">
   <w:docDefaults>
     <w:rPrDefault>
       <w:rPr>
@@ -1020,20 +1011,20 @@
     <w:lsdException w:name="Unresolved Mention" w:semiHidden="1" w:unhideWhenUsed="1"/>
     <w:lsdException w:name="Smart Link" w:semiHidden="1" w:unhideWhenUsed="1"/>
   </w:latentStyles>
-  <w:style w:type="paragraph" w:default="1" w:styleId="Normal">
+  <w:style w:type="paragraph" w:default="1" w:styleId="a">
     <w:name w:val="Normal"/>
     <w:qFormat/>
     <w:pPr>
       <w:bidi/>
     </w:pPr>
   </w:style>
-  <w:style w:type="character" w:default="1" w:styleId="DefaultParagraphFont">
+  <w:style w:type="character" w:default="1" w:styleId="a0">
     <w:name w:val="Default Paragraph Font"/>
     <w:uiPriority w:val="1"/>
     <w:semiHidden/>
     <w:unhideWhenUsed/>
   </w:style>
-  <w:style w:type="table" w:default="1" w:styleId="TableNormal">
+  <w:style w:type="table" w:default="1" w:styleId="a1">
     <w:name w:val="Normal Table"/>
     <w:uiPriority w:val="99"/>
     <w:semiHidden/>
@@ -1048,15 +1039,15 @@
       </w:tblCellMar>
     </w:tblPr>
   </w:style>
-  <w:style w:type="numbering" w:default="1" w:styleId="NoList">
+  <w:style w:type="numbering" w:default="1" w:styleId="a2">
     <w:name w:val="No List"/>
     <w:uiPriority w:val="99"/>
     <w:semiHidden/>
     <w:unhideWhenUsed/>
   </w:style>
-  <w:style w:type="paragraph" w:styleId="ListParagraph">
+  <w:style w:type="paragraph" w:styleId="a3">
     <w:name w:val="List Paragraph"/>
-    <w:basedOn w:val="Normal"/>
+    <w:basedOn w:val="a"/>
     <w:uiPriority w:val="34"/>
     <w:qFormat/>
     <w:rsid w:val="00FC3E40"/>
@@ -1067,7 +1058,7 @@
   </w:style>
   <w:style w:type="character" w:styleId="Hyperlink">
     <w:name w:val="Hyperlink"/>
-    <w:basedOn w:val="DefaultParagraphFont"/>
+    <w:basedOn w:val="a0"/>
     <w:uiPriority w:val="99"/>
     <w:unhideWhenUsed/>
     <w:rsid w:val="00DE2F59"/>
@@ -1076,9 +1067,9 @@
       <w:u w:val="single"/>
     </w:rPr>
   </w:style>
-  <w:style w:type="character" w:styleId="UnresolvedMention">
+  <w:style w:type="character" w:styleId="a4">
     <w:name w:val="Unresolved Mention"/>
-    <w:basedOn w:val="DefaultParagraphFont"/>
+    <w:basedOn w:val="a0"/>
     <w:uiPriority w:val="99"/>
     <w:semiHidden/>
     <w:unhideWhenUsed/>
@@ -1090,7 +1081,7 @@
   </w:style>
   <w:style w:type="character" w:styleId="FollowedHyperlink">
     <w:name w:val="FollowedHyperlink"/>
-    <w:basedOn w:val="DefaultParagraphFont"/>
+    <w:basedOn w:val="a0"/>
     <w:uiPriority w:val="99"/>
     <w:semiHidden/>
     <w:unhideWhenUsed/>

</xml_diff>

<commit_message>
Rows and Cells editable separately
</commit_message>
<xml_diff>
--- a/טבלה גנרית צוות מאה.docx
+++ b/טבלה גנרית צוות מאה.docx
@@ -295,20 +295,9 @@
         <w:r>
           <w:rPr>
             <w:rStyle w:val="Hyperlink"/>
+            <w:highlight w:val="yellow"/>
           </w:rPr>
-          <w:t>Sor</w:t>
-        </w:r>
-        <w:r>
-          <w:rPr>
-            <w:rStyle w:val="Hyperlink"/>
-          </w:rPr>
-          <w:t>t</w:t>
-        </w:r>
-        <w:r>
-          <w:rPr>
-            <w:rStyle w:val="Hyperlink"/>
-          </w:rPr>
-          <w:t>ing</w:t>
+          <w:t>Sorting</w:t>
         </w:r>
       </w:hyperlink>
       <w:r>
@@ -325,19 +314,7 @@
           <w:rPr>
             <w:rStyle w:val="Hyperlink"/>
           </w:rPr>
-          <w:t>mult</w:t>
-        </w:r>
-        <w:r>
-          <w:rPr>
-            <w:rStyle w:val="Hyperlink"/>
-          </w:rPr>
-          <w:t>i</w:t>
-        </w:r>
-        <w:r>
-          <w:rPr>
-            <w:rStyle w:val="Hyperlink"/>
-          </w:rPr>
-          <w:t>-sorting</w:t>
+          <w:t>multi-sorting</w:t>
         </w:r>
       </w:hyperlink>
       <w:r>
@@ -367,29 +344,17 @@
         <w:rPr>
           <w:rStyle w:val="Hyperlink"/>
           <w:color w:val="auto"/>
+          <w:highlight w:val="yellow"/>
           <w:u w:val="none"/>
         </w:rPr>
       </w:pPr>
       <w:hyperlink r:id="rId11" w:history="1">
-        <w:r>
-          <w:rPr>
-            <w:rStyle w:val="Hyperlink"/>
-          </w:rPr>
-          <w:t xml:space="preserve">Row &amp; </w:t>
-        </w:r>
         <w:r>
           <w:rPr>
             <w:rStyle w:val="Hyperlink"/>
             <w:highlight w:val="yellow"/>
           </w:rPr>
-          <w:t>Cell editin</w:t>
-        </w:r>
-        <w:r>
-          <w:rPr>
-            <w:rStyle w:val="Hyperlink"/>
-            <w:highlight w:val="yellow"/>
-          </w:rPr>
-          <w:t>g</w:t>
+          <w:t>Row &amp; Cell editing</w:t>
         </w:r>
       </w:hyperlink>
     </w:p>
@@ -427,9 +392,21 @@
         <w:rPr>
           <w:rStyle w:val="Hyperlink"/>
           <w:color w:val="auto"/>
+          <w:highlight w:val="yellow"/>
           <w:u w:val="none"/>
         </w:rPr>
       </w:pPr>
+      <w:r>
+        <w:rPr>
+          <w:rStyle w:val="Hyperlink"/>
+          <w:rFonts w:hint="cs"/>
+          <w:color w:val="auto"/>
+          <w:highlight w:val="yellow"/>
+          <w:u w:val="none"/>
+          <w:rtl/>
+        </w:rPr>
+        <w:t>לחלק לפונקציות נפרדות פעולות</w:t>
+      </w:r>
       <w:r>
         <w:rPr>
           <w:rStyle w:val="Hyperlink"/>
@@ -438,7 +415,7 @@
           <w:u w:val="none"/>
           <w:rtl/>
         </w:rPr>
-        <w:t>לחלק לפונקציות נפרדות פעולות</w:t>
+        <w:t xml:space="preserve"> </w:t>
       </w:r>
     </w:p>
     <w:p>

</xml_diff>

<commit_message>
UI: added light and dark mode(almost done)
</commit_message>
<xml_diff>
--- a/טבלה גנרית צוות מאה.docx
+++ b/טבלה גנרית צוות מאה.docx
@@ -37,9 +37,11 @@
         </w:rPr>
         <w:t>הטבלה תשמש כטבלה מודולרית המאפשרת פונקציות נוספות למשתמשים מעבר לטבלה הבסיסית שכרגע בשימוש כל כלל המערכות ב</w:t>
       </w:r>
+      <w:proofErr w:type="spellStart"/>
       <w:r>
         <w:t>mui</w:t>
       </w:r>
+      <w:proofErr w:type="spellEnd"/>
       <w:r>
         <w:rPr>
           <w:rFonts w:hint="cs"/>
@@ -54,8 +56,13 @@
         </w:rPr>
         <w:t xml:space="preserve">ההשראה היא על בסיס היכולות של </w:t>
       </w:r>
-      <w:r>
-        <w:t>mui x</w:t>
+      <w:proofErr w:type="spellStart"/>
+      <w:r>
+        <w:t>mui</w:t>
+      </w:r>
+      <w:proofErr w:type="spellEnd"/>
+      <w:r>
+        <w:t xml:space="preserve"> x</w:t>
       </w:r>
       <w:r>
         <w:rPr>
@@ -119,12 +126,14 @@
         </w:rPr>
         <w:t xml:space="preserve"> טבלה בסיסית בלבד, על בסיס </w:t>
       </w:r>
+      <w:proofErr w:type="spellStart"/>
       <w:r>
         <w:rPr>
           <w:highlight w:val="yellow"/>
         </w:rPr>
         <w:t>ui</w:t>
       </w:r>
+      <w:proofErr w:type="spellEnd"/>
       <w:r>
         <w:rPr>
           <w:rFonts w:hint="cs"/>
@@ -133,12 +142,14 @@
         </w:rPr>
         <w:t xml:space="preserve"> של הטבלה של </w:t>
       </w:r>
+      <w:proofErr w:type="spellStart"/>
       <w:r>
         <w:rPr>
           <w:highlight w:val="yellow"/>
         </w:rPr>
         <w:t>mui</w:t>
       </w:r>
+      <w:proofErr w:type="spellEnd"/>
       <w:r>
         <w:rPr>
           <w:rFonts w:hint="cs"/>
@@ -220,15 +231,11 @@
           <w:ilvl w:val="0"/>
           <w:numId w:val="1"/>
         </w:numPr>
-        <w:rPr>
-          <w:highlight w:val="yellow"/>
-        </w:rPr>
       </w:pPr>
       <w:hyperlink r:id="rId6" w:history="1">
         <w:r>
           <w:rPr>
             <w:rStyle w:val="Hyperlink"/>
-            <w:highlight w:val="yellow"/>
           </w:rPr>
           <w:t>Row grouping</w:t>
         </w:r>
@@ -236,9 +243,20 @@
       <w:r>
         <w:rPr>
           <w:rStyle w:val="Hyperlink"/>
-          <w:highlight w:val="yellow"/>
         </w:rPr>
         <w:t xml:space="preserve"> </w:t>
+      </w:r>
+      <w:r>
+        <w:rPr>
+          <w:rStyle w:val="Hyperlink"/>
+        </w:rPr>
+        <w:t xml:space="preserve"> </w:t>
+      </w:r>
+      <w:r>
+        <w:rPr>
+          <w:highlight w:val="yellow"/>
+        </w:rPr>
+        <w:t>Nested Table</w:t>
       </w:r>
     </w:p>
     <w:p>
@@ -445,7 +463,39 @@
           <w:rFonts w:hint="cs"/>
           <w:rtl/>
         </w:rPr>
-        <w:t xml:space="preserve"> של מקטים או אלמנטים זהיים או את האפשרות הזאת</w:t>
+        <w:t xml:space="preserve"> של </w:t>
+      </w:r>
+      <w:proofErr w:type="spellStart"/>
+      <w:r>
+        <w:rPr>
+          <w:rFonts w:hint="cs"/>
+          <w:rtl/>
+        </w:rPr>
+        <w:t>מקטים</w:t>
+      </w:r>
+      <w:proofErr w:type="spellEnd"/>
+      <w:r>
+        <w:rPr>
+          <w:rFonts w:hint="cs"/>
+          <w:rtl/>
+        </w:rPr>
+        <w:t xml:space="preserve"> או אלמנטים </w:t>
+      </w:r>
+      <w:proofErr w:type="spellStart"/>
+      <w:r>
+        <w:rPr>
+          <w:rFonts w:hint="cs"/>
+          <w:rtl/>
+        </w:rPr>
+        <w:t>זהיים</w:t>
+      </w:r>
+      <w:proofErr w:type="spellEnd"/>
+      <w:r>
+        <w:rPr>
+          <w:rFonts w:hint="cs"/>
+          <w:rtl/>
+        </w:rPr>
+        <w:t xml:space="preserve"> או את האפשרות הזאת</w:t>
       </w:r>
     </w:p>
     <w:p>
@@ -468,7 +518,23 @@
           <w:rFonts w:hint="cs"/>
           <w:rtl/>
         </w:rPr>
-        <w:t xml:space="preserve">להכניס את כל הפונקיות של סינון לתוך שלוש נקודת שיפעיל </w:t>
+        <w:t xml:space="preserve">להכניס את כל </w:t>
+      </w:r>
+      <w:proofErr w:type="spellStart"/>
+      <w:r>
+        <w:rPr>
+          <w:rFonts w:hint="cs"/>
+          <w:rtl/>
+        </w:rPr>
+        <w:t>הפונקיות</w:t>
+      </w:r>
+      <w:proofErr w:type="spellEnd"/>
+      <w:r>
+        <w:rPr>
+          <w:rFonts w:hint="cs"/>
+          <w:rtl/>
+        </w:rPr>
+        <w:t xml:space="preserve"> של סינון לתוך שלוש נקודת שיפעיל </w:t>
       </w:r>
       <w:r>
         <w:t>menu</w:t>

</xml_diff>